<commit_message>
6th grader essay added
</commit_message>
<xml_diff>
--- a/chatgpt essays demo.docx
+++ b/chatgpt essays demo.docx
@@ -862,6 +862,436 @@
           </w14:textOutline>
         </w:rPr>
       </w:pPr>
+      <w:r>
+        <w:rPr>
+          <w:color w:val="000000" w:themeColor="text1"/>
+          <w14:textOutline w14:w="0" w14:cap="flat" w14:cmpd="sng" w14:algn="ctr">
+            <w14:noFill/>
+            <w14:prstDash w14:val="solid"/>
+            <w14:round/>
+          </w14:textOutline>
+        </w:rPr>
+        <w:br w:type="page"/>
+      </w:r>
+    </w:p>
+    <w:p>
+      <w:pPr>
+        <w:rPr>
+          <w:color w:val="000000" w:themeColor="text1"/>
+          <w14:textOutline w14:w="0" w14:cap="flat" w14:cmpd="sng" w14:algn="ctr">
+            <w14:noFill/>
+            <w14:prstDash w14:val="solid"/>
+            <w14:round/>
+          </w14:textOutline>
+        </w:rPr>
+      </w:pPr>
+      <w:r>
+        <w:rPr>
+          <w:color w:val="000000" w:themeColor="text1"/>
+          <w14:textOutline w14:w="0" w14:cap="flat" w14:cmpd="sng" w14:algn="ctr">
+            <w14:noFill/>
+            <w14:prstDash w14:val="solid"/>
+            <w14:round/>
+          </w14:textOutline>
+        </w:rPr>
+        <w:lastRenderedPageBreak/>
+        <w:t>6</w:t>
+      </w:r>
+      <w:r>
+        <w:rPr>
+          <w:color w:val="000000" w:themeColor="text1"/>
+          <w:vertAlign w:val="superscript"/>
+          <w14:textOutline w14:w="0" w14:cap="flat" w14:cmpd="sng" w14:algn="ctr">
+            <w14:noFill/>
+            <w14:prstDash w14:val="solid"/>
+            <w14:round/>
+          </w14:textOutline>
+        </w:rPr>
+        <w:t>th</w:t>
+      </w:r>
+      <w:r>
+        <w:rPr>
+          <w:color w:val="000000" w:themeColor="text1"/>
+          <w14:textOutline w14:w="0" w14:cap="flat" w14:cmpd="sng" w14:algn="ctr">
+            <w14:noFill/>
+            <w14:prstDash w14:val="solid"/>
+            <w14:round/>
+          </w14:textOutline>
+        </w:rPr>
+        <w:t xml:space="preserve"> grader</w:t>
+      </w:r>
+    </w:p>
+    <w:p>
+      <w:pPr>
+        <w:rPr>
+          <w:rFonts w:ascii="Menlo" w:eastAsia="Times New Roman" w:hAnsi="Menlo" w:cs="Menlo"/>
+          <w:color w:val="000000" w:themeColor="text1"/>
+          <w:sz w:val="18"/>
+          <w:szCs w:val="18"/>
+          <w14:textOutline w14:w="0" w14:cap="flat" w14:cmpd="sng" w14:algn="ctr">
+            <w14:noFill/>
+            <w14:prstDash w14:val="solid"/>
+            <w14:round/>
+          </w14:textOutline>
+        </w:rPr>
+      </w:pPr>
+      <w:r>
+        <w:rPr>
+          <w:rFonts w:ascii="Menlo" w:eastAsia="Times New Roman" w:hAnsi="Menlo" w:cs="Menlo"/>
+          <w:color w:val="C5C8C6"/>
+          <w:sz w:val="18"/>
+          <w:szCs w:val="18"/>
+        </w:rPr>
+        <w:br/>
+      </w:r>
+      <w:r>
+        <w:rPr>
+          <w:rFonts w:ascii="Menlo" w:eastAsia="Times New Roman" w:hAnsi="Menlo" w:cs="Menlo"/>
+          <w:color w:val="000000" w:themeColor="text1"/>
+          <w:sz w:val="18"/>
+          <w:szCs w:val="18"/>
+          <w14:textOutline w14:w="0" w14:cap="flat" w14:cmpd="sng" w14:algn="ctr">
+            <w14:noFill/>
+            <w14:prstDash w14:val="solid"/>
+            <w14:round/>
+          </w14:textOutline>
+        </w:rPr>
+        <w:t>The Founding Fathers of the United States were a group of influential individuals who helped shape the nation during its formative years. These brave men were responsible for creating the Constitution, the Declaration of Independence, and the Bill of Rights. They were some of the most influential people in American history and their work has had a lasting impact on our nation.</w:t>
+      </w:r>
+    </w:p>
+    <w:p>
+      <w:pPr>
+        <w:rPr>
+          <w:rFonts w:ascii="Menlo" w:eastAsia="Times New Roman" w:hAnsi="Menlo" w:cs="Menlo"/>
+          <w:color w:val="000000" w:themeColor="text1"/>
+          <w:sz w:val="18"/>
+          <w:szCs w:val="18"/>
+          <w14:textOutline w14:w="0" w14:cap="flat" w14:cmpd="sng" w14:algn="ctr">
+            <w14:noFill/>
+            <w14:prstDash w14:val="solid"/>
+            <w14:round/>
+          </w14:textOutline>
+        </w:rPr>
+      </w:pPr>
+    </w:p>
+    <w:p>
+      <w:pPr>
+        <w:rPr>
+          <w:rFonts w:ascii="Menlo" w:eastAsia="Times New Roman" w:hAnsi="Menlo" w:cs="Menlo"/>
+          <w:color w:val="000000" w:themeColor="text1"/>
+          <w:sz w:val="18"/>
+          <w:szCs w:val="18"/>
+          <w14:textOutline w14:w="0" w14:cap="flat" w14:cmpd="sng" w14:algn="ctr">
+            <w14:noFill/>
+            <w14:prstDash w14:val="solid"/>
+            <w14:round/>
+          </w14:textOutline>
+        </w:rPr>
+      </w:pPr>
+      <w:r>
+        <w:rPr>
+          <w:rFonts w:ascii="Menlo" w:eastAsia="Times New Roman" w:hAnsi="Menlo" w:cs="Menlo"/>
+          <w:color w:val="000000" w:themeColor="text1"/>
+          <w:sz w:val="18"/>
+          <w:szCs w:val="18"/>
+          <w14:textOutline w14:w="0" w14:cap="flat" w14:cmpd="sng" w14:algn="ctr">
+            <w14:noFill/>
+            <w14:prstDash w14:val="solid"/>
+            <w14:round/>
+          </w14:textOutline>
+        </w:rPr>
+        <w:t>George Washington was the first President of the United States and one of the Founding Fathers. He was an experienced military leader who successfully led the Continental Army during the Revolutionary War. Washington also served as the president of the Constitutional Convention, where he helped to create the Constitution of the United States. He was a strong believer in democracy and was dedicated to creating a nation that was founded on the principles of liberty and justice.</w:t>
+      </w:r>
+    </w:p>
+    <w:p>
+      <w:pPr>
+        <w:rPr>
+          <w:rFonts w:ascii="Menlo" w:eastAsia="Times New Roman" w:hAnsi="Menlo" w:cs="Menlo"/>
+          <w:color w:val="000000" w:themeColor="text1"/>
+          <w:sz w:val="18"/>
+          <w:szCs w:val="18"/>
+          <w14:textOutline w14:w="0" w14:cap="flat" w14:cmpd="sng" w14:algn="ctr">
+            <w14:noFill/>
+            <w14:prstDash w14:val="solid"/>
+            <w14:round/>
+          </w14:textOutline>
+        </w:rPr>
+      </w:pPr>
+    </w:p>
+    <w:p>
+      <w:pPr>
+        <w:rPr>
+          <w:rFonts w:ascii="Menlo" w:eastAsia="Times New Roman" w:hAnsi="Menlo" w:cs="Menlo"/>
+          <w:color w:val="000000" w:themeColor="text1"/>
+          <w:sz w:val="18"/>
+          <w:szCs w:val="18"/>
+          <w14:textOutline w14:w="0" w14:cap="flat" w14:cmpd="sng" w14:algn="ctr">
+            <w14:noFill/>
+            <w14:prstDash w14:val="solid"/>
+            <w14:round/>
+          </w14:textOutline>
+        </w:rPr>
+      </w:pPr>
+      <w:r>
+        <w:rPr>
+          <w:rFonts w:ascii="Menlo" w:eastAsia="Times New Roman" w:hAnsi="Menlo" w:cs="Menlo"/>
+          <w:color w:val="000000" w:themeColor="text1"/>
+          <w:sz w:val="18"/>
+          <w:szCs w:val="18"/>
+          <w14:textOutline w14:w="0" w14:cap="flat" w14:cmpd="sng" w14:algn="ctr">
+            <w14:noFill/>
+            <w14:prstDash w14:val="solid"/>
+            <w14:round/>
+          </w14:textOutline>
+        </w:rPr>
+        <w:t>Thomas Jefferson was another Founding Father who made a significant contribution to the nation. He was the primary author of the Declaration of Independence and was a strong advocate for the rights of the people. Jefferson was a strong believer in democracy and was a major influence in the creation of the Bill of Rights. He was also a major proponent of religious freedom and was a strong supporter of the separation of church and state.</w:t>
+      </w:r>
+    </w:p>
+    <w:p>
+      <w:pPr>
+        <w:rPr>
+          <w:rFonts w:ascii="Menlo" w:eastAsia="Times New Roman" w:hAnsi="Menlo" w:cs="Menlo"/>
+          <w:color w:val="000000" w:themeColor="text1"/>
+          <w:sz w:val="18"/>
+          <w:szCs w:val="18"/>
+          <w14:textOutline w14:w="0" w14:cap="flat" w14:cmpd="sng" w14:algn="ctr">
+            <w14:noFill/>
+            <w14:prstDash w14:val="solid"/>
+            <w14:round/>
+          </w14:textOutline>
+        </w:rPr>
+      </w:pPr>
+    </w:p>
+    <w:p>
+      <w:pPr>
+        <w:rPr>
+          <w:rFonts w:ascii="Menlo" w:eastAsia="Times New Roman" w:hAnsi="Menlo" w:cs="Menlo"/>
+          <w:color w:val="000000" w:themeColor="text1"/>
+          <w:sz w:val="18"/>
+          <w:szCs w:val="18"/>
+          <w14:textOutline w14:w="0" w14:cap="flat" w14:cmpd="sng" w14:algn="ctr">
+            <w14:noFill/>
+            <w14:prstDash w14:val="solid"/>
+            <w14:round/>
+          </w14:textOutline>
+        </w:rPr>
+      </w:pPr>
+      <w:r>
+        <w:rPr>
+          <w:rFonts w:ascii="Menlo" w:eastAsia="Times New Roman" w:hAnsi="Menlo" w:cs="Menlo"/>
+          <w:color w:val="000000" w:themeColor="text1"/>
+          <w:sz w:val="18"/>
+          <w:szCs w:val="18"/>
+          <w14:textOutline w14:w="0" w14:cap="flat" w14:cmpd="sng" w14:algn="ctr">
+            <w14:noFill/>
+            <w14:prstDash w14:val="solid"/>
+            <w14:round/>
+          </w14:textOutline>
+        </w:rPr>
+        <w:t>John Adams was a Founding Father and the second President of the United States. He was a strong advocate for the independence of the United States and was a major influence in the writing of the Declaration of Independence. Adams was a strong believer in democracy and was a major influence in the creation of the Constitution. He was also a major proponent of religious freedom and was a strong supporter of the separation of church and state.</w:t>
+      </w:r>
+    </w:p>
+    <w:p>
+      <w:pPr>
+        <w:rPr>
+          <w:rFonts w:ascii="Menlo" w:eastAsia="Times New Roman" w:hAnsi="Menlo" w:cs="Menlo"/>
+          <w:color w:val="000000" w:themeColor="text1"/>
+          <w:sz w:val="18"/>
+          <w:szCs w:val="18"/>
+          <w14:textOutline w14:w="0" w14:cap="flat" w14:cmpd="sng" w14:algn="ctr">
+            <w14:noFill/>
+            <w14:prstDash w14:val="solid"/>
+            <w14:round/>
+          </w14:textOutline>
+        </w:rPr>
+      </w:pPr>
+    </w:p>
+    <w:p>
+      <w:pPr>
+        <w:rPr>
+          <w:rFonts w:ascii="Menlo" w:eastAsia="Times New Roman" w:hAnsi="Menlo" w:cs="Menlo"/>
+          <w:color w:val="000000" w:themeColor="text1"/>
+          <w:sz w:val="18"/>
+          <w:szCs w:val="18"/>
+          <w14:textOutline w14:w="0" w14:cap="flat" w14:cmpd="sng" w14:algn="ctr">
+            <w14:noFill/>
+            <w14:prstDash w14:val="solid"/>
+            <w14:round/>
+          </w14:textOutline>
+        </w:rPr>
+      </w:pPr>
+      <w:r>
+        <w:rPr>
+          <w:rFonts w:ascii="Menlo" w:eastAsia="Times New Roman" w:hAnsi="Menlo" w:cs="Menlo"/>
+          <w:color w:val="000000" w:themeColor="text1"/>
+          <w:sz w:val="18"/>
+          <w:szCs w:val="18"/>
+          <w14:textOutline w14:w="0" w14:cap="flat" w14:cmpd="sng" w14:algn="ctr">
+            <w14:noFill/>
+            <w14:prstDash w14:val="solid"/>
+            <w14:round/>
+          </w14:textOutline>
+        </w:rPr>
+        <w:t>James Madison was another Founding Father who made a significant contribution to the nation. He was the primary author of the Constitution and was a major influence in the creation of the Bill of Rights. Madison was a strong believer in democracy and was a major proponent of religious freedom. He was also a strong supporter of the separation of church and state.</w:t>
+      </w:r>
+    </w:p>
+    <w:p>
+      <w:pPr>
+        <w:rPr>
+          <w:rFonts w:ascii="Menlo" w:eastAsia="Times New Roman" w:hAnsi="Menlo" w:cs="Menlo"/>
+          <w:color w:val="000000" w:themeColor="text1"/>
+          <w:sz w:val="18"/>
+          <w:szCs w:val="18"/>
+          <w14:textOutline w14:w="0" w14:cap="flat" w14:cmpd="sng" w14:algn="ctr">
+            <w14:noFill/>
+            <w14:prstDash w14:val="solid"/>
+            <w14:round/>
+          </w14:textOutline>
+        </w:rPr>
+      </w:pPr>
+    </w:p>
+    <w:p>
+      <w:pPr>
+        <w:rPr>
+          <w:rFonts w:ascii="Menlo" w:eastAsia="Times New Roman" w:hAnsi="Menlo" w:cs="Menlo"/>
+          <w:color w:val="000000" w:themeColor="text1"/>
+          <w:sz w:val="18"/>
+          <w:szCs w:val="18"/>
+          <w14:textOutline w14:w="0" w14:cap="flat" w14:cmpd="sng" w14:algn="ctr">
+            <w14:noFill/>
+            <w14:prstDash w14:val="solid"/>
+            <w14:round/>
+          </w14:textOutline>
+        </w:rPr>
+      </w:pPr>
+      <w:r>
+        <w:rPr>
+          <w:rFonts w:ascii="Menlo" w:eastAsia="Times New Roman" w:hAnsi="Menlo" w:cs="Menlo"/>
+          <w:color w:val="000000" w:themeColor="text1"/>
+          <w:sz w:val="18"/>
+          <w:szCs w:val="18"/>
+          <w14:textOutline w14:w="0" w14:cap="flat" w14:cmpd="sng" w14:algn="ctr">
+            <w14:noFill/>
+            <w14:prstDash w14:val="solid"/>
+            <w14:round/>
+          </w14:textOutline>
+        </w:rPr>
+        <w:t>Alexander Hamilton was a Founding Father and the first Secretary of the Treasury. He was a major influence in the creation of the Constitution and was a strong advocate for the independence of the United States. Hamilton was a strong proponent of democracy and was a major influence in the creation of the Bill of Rights. He was also a major proponent of religious freedom and was a strong supporter of the separation of church and state.</w:t>
+      </w:r>
+    </w:p>
+    <w:p>
+      <w:pPr>
+        <w:rPr>
+          <w:rFonts w:ascii="Menlo" w:eastAsia="Times New Roman" w:hAnsi="Menlo" w:cs="Menlo"/>
+          <w:color w:val="000000" w:themeColor="text1"/>
+          <w:sz w:val="18"/>
+          <w:szCs w:val="18"/>
+          <w14:textOutline w14:w="0" w14:cap="flat" w14:cmpd="sng" w14:algn="ctr">
+            <w14:noFill/>
+            <w14:prstDash w14:val="solid"/>
+            <w14:round/>
+          </w14:textOutline>
+        </w:rPr>
+      </w:pPr>
+    </w:p>
+    <w:p>
+      <w:pPr>
+        <w:rPr>
+          <w:rFonts w:ascii="Menlo" w:eastAsia="Times New Roman" w:hAnsi="Menlo" w:cs="Menlo"/>
+          <w:color w:val="000000" w:themeColor="text1"/>
+          <w:sz w:val="18"/>
+          <w:szCs w:val="18"/>
+          <w14:textOutline w14:w="0" w14:cap="flat" w14:cmpd="sng" w14:algn="ctr">
+            <w14:noFill/>
+            <w14:prstDash w14:val="solid"/>
+            <w14:round/>
+          </w14:textOutline>
+        </w:rPr>
+      </w:pPr>
+      <w:r>
+        <w:rPr>
+          <w:rFonts w:ascii="Menlo" w:eastAsia="Times New Roman" w:hAnsi="Menlo" w:cs="Menlo"/>
+          <w:color w:val="000000" w:themeColor="text1"/>
+          <w:sz w:val="18"/>
+          <w:szCs w:val="18"/>
+          <w14:textOutline w14:w="0" w14:cap="flat" w14:cmpd="sng" w14:algn="ctr">
+            <w14:noFill/>
+            <w14:prstDash w14:val="solid"/>
+            <w14:round/>
+          </w14:textOutline>
+        </w:rPr>
+        <w:t>Benjamin Franklin was a Founding Father and one of the most influential figures in American history. He was a major influence in the writing of the Declaration of Independence and was a strong advocate for the independence of the United States. Franklin was a strong believer in democracy and was a major proponent of religious freedom. He was also a major proponent of the separation of church and state.</w:t>
+      </w:r>
+    </w:p>
+    <w:p>
+      <w:pPr>
+        <w:rPr>
+          <w:rFonts w:ascii="Menlo" w:eastAsia="Times New Roman" w:hAnsi="Menlo" w:cs="Menlo"/>
+          <w:color w:val="000000" w:themeColor="text1"/>
+          <w:sz w:val="18"/>
+          <w:szCs w:val="18"/>
+          <w14:textOutline w14:w="0" w14:cap="flat" w14:cmpd="sng" w14:algn="ctr">
+            <w14:noFill/>
+            <w14:prstDash w14:val="solid"/>
+            <w14:round/>
+          </w14:textOutline>
+        </w:rPr>
+      </w:pPr>
+    </w:p>
+    <w:p>
+      <w:pPr>
+        <w:rPr>
+          <w:rFonts w:ascii="Menlo" w:eastAsia="Times New Roman" w:hAnsi="Menlo" w:cs="Menlo"/>
+          <w:color w:val="000000" w:themeColor="text1"/>
+          <w:sz w:val="18"/>
+          <w:szCs w:val="18"/>
+          <w14:textOutline w14:w="0" w14:cap="flat" w14:cmpd="sng" w14:algn="ctr">
+            <w14:noFill/>
+            <w14:prstDash w14:val="solid"/>
+            <w14:round/>
+          </w14:textOutline>
+        </w:rPr>
+      </w:pPr>
+      <w:r>
+        <w:rPr>
+          <w:rFonts w:ascii="Menlo" w:eastAsia="Times New Roman" w:hAnsi="Menlo" w:cs="Menlo"/>
+          <w:color w:val="000000" w:themeColor="text1"/>
+          <w:sz w:val="18"/>
+          <w:szCs w:val="18"/>
+          <w14:textOutline w14:w="0" w14:cap="flat" w14:cmpd="sng" w14:algn="ctr">
+            <w14:noFill/>
+            <w14:prstDash w14:val="solid"/>
+            <w14:round/>
+          </w14:textOutline>
+        </w:rPr>
+        <w:t>The Founding Fathers of the United States were a group of brave individuals who made a lasting impact on our nation. They were responsible for creating the Constitution, the Declaration of Independence, and the Bill of Rights. They were some of the most influential people in American history and their work has had a lasting impact on our nation.</w:t>
+      </w:r>
+    </w:p>
+    <w:p>
+      <w:pPr>
+        <w:rPr>
+          <w:color w:val="000000" w:themeColor="text1"/>
+          <w14:textOutline w14:w="0" w14:cap="flat" w14:cmpd="sng" w14:algn="ctr">
+            <w14:noFill/>
+            <w14:prstDash w14:val="solid"/>
+            <w14:round/>
+          </w14:textOutline>
+        </w:rPr>
+      </w:pPr>
+      <w:r>
+        <w:rPr>
+          <w:rFonts w:ascii="Menlo" w:eastAsia="Times New Roman" w:hAnsi="Menlo" w:cs="Menlo"/>
+          <w:color w:val="000000" w:themeColor="text1"/>
+          <w:sz w:val="18"/>
+          <w:szCs w:val="18"/>
+          <w14:textOutline w14:w="0" w14:cap="flat" w14:cmpd="sng" w14:algn="ctr">
+            <w14:noFill/>
+            <w14:prstDash w14:val="solid"/>
+            <w14:round/>
+          </w14:textOutline>
+        </w:rPr>
+        <w:t>561</w:t>
+      </w:r>
     </w:p>
     <w:sectPr>
       <w:pgSz w:w="12240" w:h="15840"/>

</xml_diff>

<commit_message>
got set up to generate lots of queries based on medium article titlesq
</commit_message>
<xml_diff>
--- a/chatgpt essays demo.docx
+++ b/chatgpt essays demo.docx
@@ -1241,10 +1241,7 @@
     <w:p>
       <w:pPr>
         <w:rPr>
-          <w:rFonts w:ascii="Menlo" w:eastAsia="Times New Roman" w:hAnsi="Menlo" w:cs="Menlo"/>
-          <w:color w:val="000000" w:themeColor="text1"/>
-          <w:sz w:val="18"/>
-          <w:szCs w:val="18"/>
+          <w:color w:val="000000" w:themeColor="text1"/>
           <w14:textOutline w14:w="0" w14:cap="flat" w14:cmpd="sng" w14:algn="ctr">
             <w14:noFill/>
             <w14:prstDash w14:val="solid"/>
@@ -1265,32 +1262,6 @@
           </w14:textOutline>
         </w:rPr>
         <w:t>The Founding Fathers of the United States were a group of brave individuals who made a lasting impact on our nation. They were responsible for creating the Constitution, the Declaration of Independence, and the Bill of Rights. They were some of the most influential people in American history and their work has had a lasting impact on our nation.</w:t>
-      </w:r>
-    </w:p>
-    <w:p>
-      <w:pPr>
-        <w:rPr>
-          <w:color w:val="000000" w:themeColor="text1"/>
-          <w14:textOutline w14:w="0" w14:cap="flat" w14:cmpd="sng" w14:algn="ctr">
-            <w14:noFill/>
-            <w14:prstDash w14:val="solid"/>
-            <w14:round/>
-          </w14:textOutline>
-        </w:rPr>
-      </w:pPr>
-      <w:r>
-        <w:rPr>
-          <w:rFonts w:ascii="Menlo" w:eastAsia="Times New Roman" w:hAnsi="Menlo" w:cs="Menlo"/>
-          <w:color w:val="000000" w:themeColor="text1"/>
-          <w:sz w:val="18"/>
-          <w:szCs w:val="18"/>
-          <w14:textOutline w14:w="0" w14:cap="flat" w14:cmpd="sng" w14:algn="ctr">
-            <w14:noFill/>
-            <w14:prstDash w14:val="solid"/>
-            <w14:round/>
-          </w14:textOutline>
-        </w:rPr>
-        <w:t>561</w:t>
       </w:r>
     </w:p>
     <w:sectPr>

</xml_diff>